<commit_message>
report almost finished. References need adding. As well as test for internet connection needs completing. Screencast can then be done.
</commit_message>
<xml_diff>
--- a/Report.docx
+++ b/Report.docx
@@ -10,6 +10,7 @@
           <w:docPartUnique/>
         </w:docPartObj>
       </w:sdtPr>
+      <w:sdtEndPr/>
       <w:sdtContent>
         <w:p>
           <w:r>
@@ -366,6 +367,7 @@
                                     <w:dataBinding w:prefixMappings="xmlns:ns0='http://purl.org/dc/elements/1.1/' xmlns:ns1='http://schemas.openxmlformats.org/package/2006/metadata/core-properties' " w:xpath="/ns1:coreProperties[1]/ns0:creator[1]" w:storeItemID="{6C3C8BC8-F283-45AE-878A-BAB7291924A1}"/>
                                     <w:text/>
                                   </w:sdtPr>
+                                  <w:sdtEndPr/>
                                   <w:sdtContent>
                                     <w:r>
                                       <w:rPr>
@@ -421,6 +423,7 @@
                                     <w:dataBinding w:prefixMappings="xmlns:ns0='http://schemas.microsoft.com/office/2006/coverPageProps' " w:xpath="/ns0:CoverPageProperties[1]/ns0:CompanyEmail[1]" w:storeItemID="{55AF091B-3C7A-41E3-B477-F2FDAA23CFDA}"/>
                                     <w:text/>
                                   </w:sdtPr>
+                                  <w:sdtEndPr/>
                                   <w:sdtContent>
                                     <w:r>
                                       <w:rPr>
@@ -485,6 +488,7 @@
                               <w:dataBinding w:prefixMappings="xmlns:ns0='http://purl.org/dc/elements/1.1/' xmlns:ns1='http://schemas.openxmlformats.org/package/2006/metadata/core-properties' " w:xpath="/ns1:coreProperties[1]/ns0:creator[1]" w:storeItemID="{6C3C8BC8-F283-45AE-878A-BAB7291924A1}"/>
                               <w:text/>
                             </w:sdtPr>
+                            <w:sdtEndPr/>
                             <w:sdtContent>
                               <w:r>
                                 <w:rPr>
@@ -540,6 +544,7 @@
                               <w:dataBinding w:prefixMappings="xmlns:ns0='http://schemas.microsoft.com/office/2006/coverPageProps' " w:xpath="/ns0:CoverPageProperties[1]/ns0:CompanyEmail[1]" w:storeItemID="{55AF091B-3C7A-41E3-B477-F2FDAA23CFDA}"/>
                               <w:text/>
                             </w:sdtPr>
+                            <w:sdtEndPr/>
                             <w:sdtContent>
                               <w:r>
                                 <w:rPr>
@@ -677,6 +682,7 @@
                                   <w:dataBinding w:prefixMappings="xmlns:ns0='http://purl.org/dc/elements/1.1/' xmlns:ns1='http://schemas.openxmlformats.org/package/2006/metadata/core-properties' " w:xpath="/ns1:coreProperties[1]/ns0:subject[1]" w:storeItemID="{6C3C8BC8-F283-45AE-878A-BAB7291924A1}"/>
                                   <w:text/>
                                 </w:sdtPr>
+                                <w:sdtEndPr/>
                                 <w:sdtContent>
                                   <w:p>
                                     <w:pPr>
@@ -778,6 +784,7 @@
                             <w:dataBinding w:prefixMappings="xmlns:ns0='http://purl.org/dc/elements/1.1/' xmlns:ns1='http://schemas.openxmlformats.org/package/2006/metadata/core-properties' " w:xpath="/ns1:coreProperties[1]/ns0:subject[1]" w:storeItemID="{6C3C8BC8-F283-45AE-878A-BAB7291924A1}"/>
                             <w:text/>
                           </w:sdtPr>
+                          <w:sdtEndPr/>
                           <w:sdtContent>
                             <w:p>
                               <w:pPr>
@@ -1014,14 +1021,27 @@
       <w:r>
         <w:t xml:space="preserve">Figure </w:t>
       </w:r>
-      <w:fldSimple w:instr=" SEQ Figure \* ARABIC ">
-        <w:r>
-          <w:rPr>
-            <w:noProof/>
-          </w:rPr>
-          <w:t>1</w:t>
-        </w:r>
-      </w:fldSimple>
+      <w:r>
+        <w:fldChar w:fldCharType="begin"/>
+      </w:r>
+      <w:r>
+        <w:instrText xml:space="preserve"> SEQ Figure \* ARABIC </w:instrText>
+      </w:r>
+      <w:r>
+        <w:fldChar w:fldCharType="separate"/>
+      </w:r>
+      <w:r>
+        <w:rPr>
+          <w:noProof/>
+        </w:rPr>
+        <w:t>1</w:t>
+      </w:r>
+      <w:r>
+        <w:rPr>
+          <w:noProof/>
+        </w:rPr>
+        <w:fldChar w:fldCharType="end"/>
+      </w:r>
       <w:bookmarkEnd w:id="0"/>
       <w:r>
         <w:t xml:space="preserve"> - Tab Bar Controller connecting to Two Navigation Controllers</w:t>
@@ -1221,14 +1241,27 @@
       <w:r>
         <w:t xml:space="preserve">Figure </w:t>
       </w:r>
-      <w:fldSimple w:instr=" SEQ Figure \* ARABIC ">
-        <w:r>
-          <w:rPr>
-            <w:noProof/>
-          </w:rPr>
-          <w:t>2</w:t>
-        </w:r>
-      </w:fldSimple>
+      <w:r>
+        <w:fldChar w:fldCharType="begin"/>
+      </w:r>
+      <w:r>
+        <w:instrText xml:space="preserve"> SEQ Figure \* ARABIC </w:instrText>
+      </w:r>
+      <w:r>
+        <w:fldChar w:fldCharType="separate"/>
+      </w:r>
+      <w:r>
+        <w:rPr>
+          <w:noProof/>
+        </w:rPr>
+        <w:t>2</w:t>
+      </w:r>
+      <w:r>
+        <w:rPr>
+          <w:noProof/>
+        </w:rPr>
+        <w:fldChar w:fldCharType="end"/>
+      </w:r>
       <w:r>
         <w:t xml:space="preserve"> – </w:t>
       </w:r>
@@ -1407,14 +1440,27 @@
       <w:r>
         <w:t xml:space="preserve">Figure </w:t>
       </w:r>
-      <w:fldSimple w:instr=" SEQ Figure \* ARABIC ">
-        <w:r>
-          <w:rPr>
-            <w:noProof/>
-          </w:rPr>
-          <w:t>3</w:t>
-        </w:r>
-      </w:fldSimple>
+      <w:r>
+        <w:fldChar w:fldCharType="begin"/>
+      </w:r>
+      <w:r>
+        <w:instrText xml:space="preserve"> SEQ Figure \* ARABIC </w:instrText>
+      </w:r>
+      <w:r>
+        <w:fldChar w:fldCharType="separate"/>
+      </w:r>
+      <w:r>
+        <w:rPr>
+          <w:noProof/>
+        </w:rPr>
+        <w:t>3</w:t>
+      </w:r>
+      <w:r>
+        <w:rPr>
+          <w:noProof/>
+        </w:rPr>
+        <w:fldChar w:fldCharType="end"/>
+      </w:r>
       <w:bookmarkEnd w:id="1"/>
       <w:r>
         <w:t xml:space="preserve"> - Search UI</w:t>
@@ -2008,12 +2054,186 @@
         <w:t>Evaluation</w:t>
       </w:r>
     </w:p>
+    <w:p>
+      <w:r>
+        <w:t xml:space="preserve">Overall, I believe that the project has be successful, the majority of functional requirements have been implemented, excluding </w:t>
+      </w:r>
+      <w:r>
+        <w:t xml:space="preserve">FR-3b. The application is easy to use and is intuitive. </w:t>
+      </w:r>
+    </w:p>
     <w:p/>
+    <w:p>
+      <w:r>
+        <w:t xml:space="preserve">I enjoyed using XCode for the first time and found that people have shared similar problems and solutions to those that I have faced during the assignment. </w:t>
+      </w:r>
+    </w:p>
+    <w:p/>
+    <w:p>
+      <w:r>
+        <w:t>I believe that my code implementation is repetitive at times and could be improved by creating classes to handle functions. An example of this would be to create a wrapper for the Core Data functions that would just use one declaration of the context, rather than have one in the majority of each view controllers.</w:t>
+      </w:r>
+    </w:p>
+    <w:p/>
+    <w:p>
+      <w:r>
+        <w:t>This assignment has been beneficial to me as I this is my first native mobile application and has taught me:</w:t>
+      </w:r>
+    </w:p>
+    <w:p>
+      <w:pPr>
+        <w:pStyle w:val="ListParagraph"/>
+        <w:numPr>
+          <w:ilvl w:val="0"/>
+          <w:numId w:val="3"/>
+        </w:numPr>
+      </w:pPr>
+      <w:r>
+        <w:t>How to develop native mobile applications</w:t>
+      </w:r>
+    </w:p>
+    <w:p>
+      <w:pPr>
+        <w:pStyle w:val="ListParagraph"/>
+        <w:numPr>
+          <w:ilvl w:val="0"/>
+          <w:numId w:val="3"/>
+        </w:numPr>
+      </w:pPr>
+      <w:r>
+        <w:t>About the life cycles included in mobile applications (</w:t>
+      </w:r>
+      <w:proofErr w:type="spellStart"/>
+      <w:r>
+        <w:rPr>
+          <w:i/>
+        </w:rPr>
+        <w:t>viewdidload</w:t>
+      </w:r>
+      <w:proofErr w:type="spellEnd"/>
+      <w:r>
+        <w:t xml:space="preserve">, </w:t>
+      </w:r>
+      <w:proofErr w:type="spellStart"/>
+      <w:r>
+        <w:rPr>
+          <w:i/>
+        </w:rPr>
+        <w:t>viewdidappear</w:t>
+      </w:r>
+      <w:proofErr w:type="spellEnd"/>
+      <w:r>
+        <w:t>, etc.)</w:t>
+      </w:r>
+    </w:p>
+    <w:p>
+      <w:pPr>
+        <w:pStyle w:val="ListParagraph"/>
+        <w:numPr>
+          <w:ilvl w:val="0"/>
+          <w:numId w:val="3"/>
+        </w:numPr>
+      </w:pPr>
+      <w:r>
+        <w:t>How data is managed in native applications (</w:t>
+      </w:r>
+      <w:r>
+        <w:rPr>
+          <w:i/>
+        </w:rPr>
+        <w:t>Core Data</w:t>
+      </w:r>
+      <w:r>
+        <w:t xml:space="preserve">, </w:t>
+      </w:r>
+      <w:proofErr w:type="spellStart"/>
+      <w:r>
+        <w:rPr>
+          <w:i/>
+        </w:rPr>
+        <w:t>UserDefaults</w:t>
+      </w:r>
+      <w:proofErr w:type="spellEnd"/>
+      <w:r>
+        <w:t>)</w:t>
+      </w:r>
+    </w:p>
+    <w:p>
+      <w:pPr>
+        <w:pStyle w:val="ListParagraph"/>
+        <w:numPr>
+          <w:ilvl w:val="0"/>
+          <w:numId w:val="3"/>
+        </w:numPr>
+      </w:pPr>
+      <w:r>
+        <w:t>How to create an intuitive mobile design.</w:t>
+      </w:r>
+    </w:p>
+    <w:p/>
+    <w:p>
+      <w:r>
+        <w:t xml:space="preserve">Comparing </w:t>
+      </w:r>
+      <w:r>
+        <w:t>the implementation, test results and what I’ve learnt</w:t>
+      </w:r>
+      <w:r>
+        <w:t xml:space="preserve"> with the learning objectives from the assignment as shown in </w:t>
+      </w:r>
+      <w:r>
+        <w:fldChar w:fldCharType="begin"/>
+      </w:r>
+      <w:r>
+        <w:instrText xml:space="preserve"> REF _Ref6168094 \h </w:instrText>
+      </w:r>
+      <w:r>
+        <w:fldChar w:fldCharType="separate"/>
+      </w:r>
+      <w:r>
+        <w:t xml:space="preserve">Appendix </w:t>
+      </w:r>
+      <w:r>
+        <w:rPr>
+          <w:noProof/>
+        </w:rPr>
+        <w:t>2</w:t>
+      </w:r>
+      <w:r>
+        <w:fldChar w:fldCharType="end"/>
+      </w:r>
+      <w:r>
+        <w:t>, I can confirm that the assignment has been a success and I have learnt a lot.</w:t>
+      </w:r>
+    </w:p>
+    <w:p/>
+    <w:p>
+      <w:r>
+        <w:t xml:space="preserve">As I think this was </w:t>
+      </w:r>
+      <w:r>
+        <w:t>success and I am happy with the implementation to a degree, I would award myself a 2(</w:t>
+      </w:r>
+      <w:proofErr w:type="spellStart"/>
+      <w:r>
+        <w:t>i</w:t>
+      </w:r>
+      <w:proofErr w:type="spellEnd"/>
+      <w:r>
+        <w:t>).</w:t>
+      </w:r>
+    </w:p>
+    <w:p>
+      <w:r>
+        <w:br w:type="page"/>
+      </w:r>
+    </w:p>
     <w:p>
       <w:pPr>
         <w:pStyle w:val="Heading1"/>
       </w:pPr>
       <w:r>
+        <w:lastRenderedPageBreak/>
         <w:t>Testing</w:t>
       </w:r>
     </w:p>
@@ -2044,6 +2264,11 @@
       </w:r>
       <w:r>
         <w:t xml:space="preserve"> for a detailed description of the requirements for the assignment.</w:t>
+      </w:r>
+    </w:p>
+    <w:p>
+      <w:r>
+        <w:t>These tests were completed using the simulator and iPhone provided by Aberystwyth Computer Science.</w:t>
       </w:r>
     </w:p>
     <w:tbl>
@@ -2609,11 +2834,11 @@
           </w:tcPr>
           <w:p>
             <w:r>
-              <w:t xml:space="preserve">While it is possible to link many articles to many notes, it is not possible to do so by selecting a number of links. It is done by selecting an article then </w:t>
+              <w:t xml:space="preserve">While it is possible to link many articles to many notes, it is not possible to do so by selecting a number of links. It is done by selecting an article then selecting the notes you want to </w:t>
             </w:r>
             <w:r>
               <w:lastRenderedPageBreak/>
-              <w:t>selecting the notes you want to assign these to.</w:t>
+              <w:t>assign these to.</w:t>
             </w:r>
           </w:p>
         </w:tc>
@@ -3544,7 +3769,7 @@
           </w:tcPr>
           <w:p>
             <w:r>
-              <w:t>3b-1</w:t>
+              <w:t>3a-10</w:t>
             </w:r>
           </w:p>
         </w:tc>
@@ -3554,7 +3779,7 @@
           </w:tcPr>
           <w:p>
             <w:r>
-              <w:t>FR-3b</w:t>
+              <w:t>Additional functionality</w:t>
             </w:r>
           </w:p>
         </w:tc>
@@ -3573,7 +3798,152 @@
               <w:rPr>
                 <w:rFonts w:asciiTheme="minorHAnsi" w:hAnsiTheme="minorHAnsi" w:cstheme="minorHAnsi"/>
               </w:rPr>
-              <w:t xml:space="preserve">Optionally, for a more advanced project, the user can use Boolean operators, </w:t>
+              <w:t>Clicking apply filters allows user to apply filters, showing the filters view.</w:t>
+            </w:r>
+          </w:p>
+        </w:tc>
+        <w:tc>
+          <w:tcPr>
+            <w:tcW w:w="1161" w:type="dxa"/>
+          </w:tcPr>
+          <w:p>
+            <w:r>
+              <w:t>Pass.</w:t>
+            </w:r>
+          </w:p>
+        </w:tc>
+        <w:tc>
+          <w:tcPr>
+            <w:tcW w:w="1617" w:type="dxa"/>
+          </w:tcPr>
+          <w:p/>
+        </w:tc>
+      </w:tr>
+      <w:tr>
+        <w:tc>
+          <w:tcPr>
+            <w:tcW w:w="844" w:type="dxa"/>
+          </w:tcPr>
+          <w:p>
+            <w:r>
+              <w:t>3a-11</w:t>
+            </w:r>
+          </w:p>
+        </w:tc>
+        <w:tc>
+          <w:tcPr>
+            <w:tcW w:w="1494" w:type="dxa"/>
+          </w:tcPr>
+          <w:p>
+            <w:r>
+              <w:t>Additional functionality</w:t>
+            </w:r>
+          </w:p>
+        </w:tc>
+        <w:tc>
+          <w:tcPr>
+            <w:tcW w:w="3894" w:type="dxa"/>
+          </w:tcPr>
+          <w:p>
+            <w:pPr>
+              <w:pStyle w:val="NormalWeb"/>
+              <w:rPr>
+                <w:rFonts w:asciiTheme="minorHAnsi" w:hAnsiTheme="minorHAnsi" w:cstheme="minorHAnsi"/>
+              </w:rPr>
+            </w:pPr>
+            <w:r>
+              <w:rPr>
+                <w:rFonts w:asciiTheme="minorHAnsi" w:hAnsiTheme="minorHAnsi" w:cstheme="minorHAnsi"/>
+              </w:rPr>
+              <w:t xml:space="preserve">Clicking apply filters allows user to </w:t>
+            </w:r>
+            <w:r>
+              <w:rPr>
+                <w:rFonts w:asciiTheme="minorHAnsi" w:hAnsiTheme="minorHAnsi" w:cstheme="minorHAnsi"/>
+              </w:rPr>
+              <w:t>remove</w:t>
+            </w:r>
+            <w:r>
+              <w:rPr>
+                <w:rFonts w:asciiTheme="minorHAnsi" w:hAnsiTheme="minorHAnsi" w:cstheme="minorHAnsi"/>
+              </w:rPr>
+              <w:t xml:space="preserve"> filters, </w:t>
+            </w:r>
+            <w:r>
+              <w:rPr>
+                <w:rFonts w:asciiTheme="minorHAnsi" w:hAnsiTheme="minorHAnsi" w:cstheme="minorHAnsi"/>
+              </w:rPr>
+              <w:t>removing</w:t>
+            </w:r>
+            <w:r>
+              <w:rPr>
+                <w:rFonts w:asciiTheme="minorHAnsi" w:hAnsiTheme="minorHAnsi" w:cstheme="minorHAnsi"/>
+              </w:rPr>
+              <w:t xml:space="preserve"> the filters view.</w:t>
+            </w:r>
+          </w:p>
+        </w:tc>
+        <w:tc>
+          <w:tcPr>
+            <w:tcW w:w="1161" w:type="dxa"/>
+          </w:tcPr>
+          <w:p>
+            <w:r>
+              <w:t>Pass.</w:t>
+            </w:r>
+          </w:p>
+        </w:tc>
+        <w:tc>
+          <w:tcPr>
+            <w:tcW w:w="1617" w:type="dxa"/>
+          </w:tcPr>
+          <w:p/>
+        </w:tc>
+      </w:tr>
+      <w:tr>
+        <w:tc>
+          <w:tcPr>
+            <w:tcW w:w="844" w:type="dxa"/>
+          </w:tcPr>
+          <w:p>
+            <w:r>
+              <w:t>3b-1</w:t>
+            </w:r>
+          </w:p>
+        </w:tc>
+        <w:tc>
+          <w:tcPr>
+            <w:tcW w:w="1494" w:type="dxa"/>
+          </w:tcPr>
+          <w:p>
+            <w:r>
+              <w:t>FR-3b</w:t>
+            </w:r>
+          </w:p>
+        </w:tc>
+        <w:tc>
+          <w:tcPr>
+            <w:tcW w:w="3894" w:type="dxa"/>
+          </w:tcPr>
+          <w:p>
+            <w:pPr>
+              <w:pStyle w:val="NormalWeb"/>
+              <w:rPr>
+                <w:rFonts w:asciiTheme="minorHAnsi" w:hAnsiTheme="minorHAnsi" w:cstheme="minorHAnsi"/>
+              </w:rPr>
+            </w:pPr>
+            <w:r>
+              <w:rPr>
+                <w:rFonts w:asciiTheme="minorHAnsi" w:hAnsiTheme="minorHAnsi" w:cstheme="minorHAnsi"/>
+              </w:rPr>
+              <w:t xml:space="preserve">Optionally, for a more advanced project, the user can use Boolean </w:t>
+            </w:r>
+            <w:r>
+              <w:rPr>
+                <w:rFonts w:asciiTheme="minorHAnsi" w:hAnsiTheme="minorHAnsi" w:cstheme="minorHAnsi"/>
+              </w:rPr>
+              <w:lastRenderedPageBreak/>
+              <w:t xml:space="preserve">operators, </w:t>
             </w:r>
             <w:proofErr w:type="gramStart"/>
             <w:r>
@@ -3587,14 +3957,7 @@
               <w:rPr>
                 <w:rFonts w:asciiTheme="minorHAnsi" w:hAnsiTheme="minorHAnsi" w:cstheme="minorHAnsi"/>
               </w:rPr>
-              <w:t xml:space="preserve"> brackets and “ “ quotations to enter more advanced </w:t>
-            </w:r>
-            <w:r>
-              <w:rPr>
-                <w:rFonts w:asciiTheme="minorHAnsi" w:hAnsiTheme="minorHAnsi" w:cstheme="minorHAnsi"/>
-              </w:rPr>
-              <w:lastRenderedPageBreak/>
-              <w:t>queries. This could be specified as a string, but a better implementation could provide a way to build that query using the UI in the app; this could help reduce the errors in more complex queries. Further, a more advanced project could support filters for production-office, section and tag.</w:t>
+              <w:t xml:space="preserve"> brackets and “ “ quotations to enter more advanced queries. This could be specified as a string, but a better implementation could provide a way to build that query using the UI in the app; this could help reduce the errors in more complex queries. Further, a more advanced project could support filters for production-office, section and tag.</w:t>
             </w:r>
           </w:p>
         </w:tc>
@@ -4214,7 +4577,11 @@
           </w:tcPr>
           <w:p>
             <w:r>
-              <w:t>Shortened time to 5 minutes rather than use 24 hours. Search cache was removed for searches older than 5 minutes.</w:t>
+              <w:t xml:space="preserve">Shortened time to 5 minutes rather than use 24 hours. Search cache was removed for searches </w:t>
+            </w:r>
+            <w:r>
+              <w:lastRenderedPageBreak/>
+              <w:t>older than 5 minutes.</w:t>
             </w:r>
           </w:p>
         </w:tc>
@@ -4505,13 +4872,7 @@
               <w:rPr>
                 <w:rFonts w:asciiTheme="minorHAnsi" w:hAnsiTheme="minorHAnsi" w:cstheme="minorHAnsi"/>
               </w:rPr>
-              <w:t xml:space="preserve">Clicking the URL of the article detail page will take the user to the </w:t>
-            </w:r>
-            <w:r>
-              <w:rPr>
-                <w:rFonts w:asciiTheme="minorHAnsi" w:hAnsiTheme="minorHAnsi" w:cstheme="minorHAnsi"/>
-              </w:rPr>
-              <w:t>site via a browser</w:t>
+              <w:t>Clicking the URL of the article detail page will take the user to the site via a browser</w:t>
             </w:r>
           </w:p>
         </w:tc>
@@ -4564,13 +4925,23 @@
                 <w:rFonts w:asciiTheme="minorHAnsi" w:hAnsiTheme="minorHAnsi" w:cstheme="minorHAnsi"/>
               </w:rPr>
             </w:pPr>
+            <w:r>
+              <w:rPr>
+                <w:rFonts w:asciiTheme="minorHAnsi" w:hAnsiTheme="minorHAnsi" w:cstheme="minorHAnsi"/>
+              </w:rPr>
+              <w:t>A search bar is available to the user</w:t>
+            </w:r>
           </w:p>
         </w:tc>
         <w:tc>
           <w:tcPr>
             <w:tcW w:w="1161" w:type="dxa"/>
           </w:tcPr>
-          <w:p/>
+          <w:p>
+            <w:r>
+              <w:t>Pass.</w:t>
+            </w:r>
+          </w:p>
         </w:tc>
         <w:tc>
           <w:tcPr>
@@ -4598,8 +4969,6 @@
             <w:r>
               <w:t>FR-7</w:t>
             </w:r>
-            <w:bookmarkStart w:id="3" w:name="_GoBack"/>
-            <w:bookmarkEnd w:id="3"/>
           </w:p>
         </w:tc>
         <w:tc>
@@ -4613,13 +4982,320 @@
                 <w:rFonts w:asciiTheme="minorHAnsi" w:hAnsiTheme="minorHAnsi" w:cstheme="minorHAnsi"/>
               </w:rPr>
             </w:pPr>
+            <w:r>
+              <w:rPr>
+                <w:rFonts w:asciiTheme="minorHAnsi" w:hAnsiTheme="minorHAnsi" w:cstheme="minorHAnsi"/>
+              </w:rPr>
+              <w:t xml:space="preserve">If the contents of the search bar match the contents of a title, the note is displayed </w:t>
+            </w:r>
+            <w:r>
+              <w:rPr>
+                <w:rFonts w:asciiTheme="minorHAnsi" w:hAnsiTheme="minorHAnsi" w:cstheme="minorHAnsi"/>
+              </w:rPr>
+              <w:t>in the table</w:t>
+            </w:r>
+            <w:r>
+              <w:rPr>
+                <w:rFonts w:asciiTheme="minorHAnsi" w:hAnsiTheme="minorHAnsi" w:cstheme="minorHAnsi"/>
+              </w:rPr>
+              <w:t>.</w:t>
+            </w:r>
           </w:p>
         </w:tc>
         <w:tc>
           <w:tcPr>
             <w:tcW w:w="1161" w:type="dxa"/>
           </w:tcPr>
+          <w:p>
+            <w:r>
+              <w:t>Pass.</w:t>
+            </w:r>
+          </w:p>
+        </w:tc>
+        <w:tc>
+          <w:tcPr>
+            <w:tcW w:w="1617" w:type="dxa"/>
+          </w:tcPr>
           <w:p/>
+        </w:tc>
+      </w:tr>
+      <w:tr>
+        <w:tc>
+          <w:tcPr>
+            <w:tcW w:w="844" w:type="dxa"/>
+          </w:tcPr>
+          <w:p>
+            <w:r>
+              <w:t>7-3</w:t>
+            </w:r>
+          </w:p>
+        </w:tc>
+        <w:tc>
+          <w:tcPr>
+            <w:tcW w:w="1494" w:type="dxa"/>
+          </w:tcPr>
+          <w:p>
+            <w:r>
+              <w:t>FR-7</w:t>
+            </w:r>
+          </w:p>
+        </w:tc>
+        <w:tc>
+          <w:tcPr>
+            <w:tcW w:w="3894" w:type="dxa"/>
+          </w:tcPr>
+          <w:p>
+            <w:pPr>
+              <w:pStyle w:val="NormalWeb"/>
+              <w:rPr>
+                <w:rFonts w:asciiTheme="minorHAnsi" w:hAnsiTheme="minorHAnsi" w:cstheme="minorHAnsi"/>
+              </w:rPr>
+            </w:pPr>
+            <w:r>
+              <w:rPr>
+                <w:rFonts w:asciiTheme="minorHAnsi" w:hAnsiTheme="minorHAnsi" w:cstheme="minorHAnsi"/>
+              </w:rPr>
+              <w:t>If the contents of the search bar match the contents of a note, the note is displayed in the table.</w:t>
+            </w:r>
+          </w:p>
+        </w:tc>
+        <w:tc>
+          <w:tcPr>
+            <w:tcW w:w="1161" w:type="dxa"/>
+          </w:tcPr>
+          <w:p>
+            <w:r>
+              <w:t>Pass.</w:t>
+            </w:r>
+          </w:p>
+        </w:tc>
+        <w:tc>
+          <w:tcPr>
+            <w:tcW w:w="1617" w:type="dxa"/>
+          </w:tcPr>
+          <w:p/>
+        </w:tc>
+      </w:tr>
+      <w:tr>
+        <w:tc>
+          <w:tcPr>
+            <w:tcW w:w="844" w:type="dxa"/>
+          </w:tcPr>
+          <w:p>
+            <w:r>
+              <w:t>7-4</w:t>
+            </w:r>
+          </w:p>
+        </w:tc>
+        <w:tc>
+          <w:tcPr>
+            <w:tcW w:w="1494" w:type="dxa"/>
+          </w:tcPr>
+          <w:p>
+            <w:r>
+              <w:t>FR-7</w:t>
+            </w:r>
+          </w:p>
+        </w:tc>
+        <w:tc>
+          <w:tcPr>
+            <w:tcW w:w="3894" w:type="dxa"/>
+          </w:tcPr>
+          <w:p>
+            <w:pPr>
+              <w:pStyle w:val="NormalWeb"/>
+              <w:rPr>
+                <w:rFonts w:asciiTheme="minorHAnsi" w:hAnsiTheme="minorHAnsi" w:cstheme="minorHAnsi"/>
+              </w:rPr>
+            </w:pPr>
+            <w:r>
+              <w:rPr>
+                <w:rFonts w:asciiTheme="minorHAnsi" w:hAnsiTheme="minorHAnsi" w:cstheme="minorHAnsi"/>
+              </w:rPr>
+              <w:t>If no contents match the search term nothing should be shown.</w:t>
+            </w:r>
+          </w:p>
+        </w:tc>
+        <w:tc>
+          <w:tcPr>
+            <w:tcW w:w="1161" w:type="dxa"/>
+          </w:tcPr>
+          <w:p>
+            <w:r>
+              <w:t>Pass.</w:t>
+            </w:r>
+          </w:p>
+        </w:tc>
+        <w:tc>
+          <w:tcPr>
+            <w:tcW w:w="1617" w:type="dxa"/>
+          </w:tcPr>
+          <w:p/>
+        </w:tc>
+      </w:tr>
+      <w:tr>
+        <w:tc>
+          <w:tcPr>
+            <w:tcW w:w="844" w:type="dxa"/>
+          </w:tcPr>
+          <w:p>
+            <w:r>
+              <w:t>7-5</w:t>
+            </w:r>
+          </w:p>
+        </w:tc>
+        <w:tc>
+          <w:tcPr>
+            <w:tcW w:w="1494" w:type="dxa"/>
+          </w:tcPr>
+          <w:p>
+            <w:r>
+              <w:t>FR-7</w:t>
+            </w:r>
+          </w:p>
+        </w:tc>
+        <w:tc>
+          <w:tcPr>
+            <w:tcW w:w="3894" w:type="dxa"/>
+          </w:tcPr>
+          <w:p>
+            <w:pPr>
+              <w:pStyle w:val="NormalWeb"/>
+              <w:rPr>
+                <w:rFonts w:asciiTheme="minorHAnsi" w:hAnsiTheme="minorHAnsi" w:cstheme="minorHAnsi"/>
+              </w:rPr>
+            </w:pPr>
+            <w:r>
+              <w:rPr>
+                <w:rFonts w:asciiTheme="minorHAnsi" w:hAnsiTheme="minorHAnsi" w:cstheme="minorHAnsi"/>
+              </w:rPr>
+              <w:t>Emptying the search bar will show all notes.</w:t>
+            </w:r>
+          </w:p>
+        </w:tc>
+        <w:tc>
+          <w:tcPr>
+            <w:tcW w:w="1161" w:type="dxa"/>
+          </w:tcPr>
+          <w:p>
+            <w:r>
+              <w:t>Pass.</w:t>
+            </w:r>
+          </w:p>
+        </w:tc>
+        <w:tc>
+          <w:tcPr>
+            <w:tcW w:w="1617" w:type="dxa"/>
+          </w:tcPr>
+          <w:p/>
+        </w:tc>
+      </w:tr>
+      <w:tr>
+        <w:tc>
+          <w:tcPr>
+            <w:tcW w:w="844" w:type="dxa"/>
+          </w:tcPr>
+          <w:p>
+            <w:r>
+              <w:t>7-6</w:t>
+            </w:r>
+          </w:p>
+        </w:tc>
+        <w:tc>
+          <w:tcPr>
+            <w:tcW w:w="1494" w:type="dxa"/>
+          </w:tcPr>
+          <w:p>
+            <w:r>
+              <w:t>FR-7</w:t>
+            </w:r>
+          </w:p>
+        </w:tc>
+        <w:tc>
+          <w:tcPr>
+            <w:tcW w:w="3894" w:type="dxa"/>
+          </w:tcPr>
+          <w:p>
+            <w:pPr>
+              <w:pStyle w:val="NormalWeb"/>
+              <w:rPr>
+                <w:rFonts w:asciiTheme="minorHAnsi" w:hAnsiTheme="minorHAnsi" w:cstheme="minorHAnsi"/>
+              </w:rPr>
+            </w:pPr>
+            <w:r>
+              <w:rPr>
+                <w:rFonts w:asciiTheme="minorHAnsi" w:hAnsiTheme="minorHAnsi" w:cstheme="minorHAnsi"/>
+              </w:rPr>
+              <w:t>The search will filter as the user types new characters into the search bar.</w:t>
+            </w:r>
+          </w:p>
+        </w:tc>
+        <w:tc>
+          <w:tcPr>
+            <w:tcW w:w="1161" w:type="dxa"/>
+          </w:tcPr>
+          <w:p>
+            <w:r>
+              <w:t>Pass.</w:t>
+            </w:r>
+          </w:p>
+        </w:tc>
+        <w:tc>
+          <w:tcPr>
+            <w:tcW w:w="1617" w:type="dxa"/>
+          </w:tcPr>
+          <w:p/>
+        </w:tc>
+      </w:tr>
+      <w:tr>
+        <w:tc>
+          <w:tcPr>
+            <w:tcW w:w="844" w:type="dxa"/>
+          </w:tcPr>
+          <w:p>
+            <w:r>
+              <w:t>8-1</w:t>
+            </w:r>
+          </w:p>
+        </w:tc>
+        <w:tc>
+          <w:tcPr>
+            <w:tcW w:w="1494" w:type="dxa"/>
+          </w:tcPr>
+          <w:p>
+            <w:r>
+              <w:t>Additional functionality</w:t>
+            </w:r>
+          </w:p>
+        </w:tc>
+        <w:tc>
+          <w:tcPr>
+            <w:tcW w:w="3894" w:type="dxa"/>
+          </w:tcPr>
+          <w:p>
+            <w:pPr>
+              <w:pStyle w:val="NormalWeb"/>
+              <w:rPr>
+                <w:rFonts w:asciiTheme="minorHAnsi" w:hAnsiTheme="minorHAnsi" w:cstheme="minorHAnsi"/>
+              </w:rPr>
+            </w:pPr>
+            <w:r>
+              <w:rPr>
+                <w:rFonts w:asciiTheme="minorHAnsi" w:hAnsiTheme="minorHAnsi" w:cstheme="minorHAnsi"/>
+              </w:rPr>
+              <w:t>Navigation controls (back) work on each screen, leading back to either the search screen or table view showing notes.</w:t>
+            </w:r>
+          </w:p>
+        </w:tc>
+        <w:tc>
+          <w:tcPr>
+            <w:tcW w:w="1161" w:type="dxa"/>
+          </w:tcPr>
+          <w:p>
+            <w:r>
+              <w:t>Pass.</w:t>
+            </w:r>
+          </w:p>
         </w:tc>
         <w:tc>
           <w:tcPr>
@@ -4630,6 +5306,31 @@
       </w:tr>
     </w:tbl>
     <w:p/>
+    <w:p>
+      <w:pPr>
+        <w:pStyle w:val="Heading1"/>
+      </w:pPr>
+    </w:p>
+    <w:p>
+      <w:pPr>
+        <w:rPr>
+          <w:rFonts w:asciiTheme="majorHAnsi" w:eastAsiaTheme="majorEastAsia" w:hAnsiTheme="majorHAnsi" w:cstheme="majorBidi"/>
+          <w:color w:val="2F5496" w:themeColor="accent1" w:themeShade="BF"/>
+          <w:sz w:val="32"/>
+          <w:szCs w:val="32"/>
+        </w:rPr>
+      </w:pPr>
+      <w:r>
+        <w:br w:type="page"/>
+      </w:r>
+      <w:bookmarkStart w:id="3" w:name="_GoBack"/>
+      <w:bookmarkEnd w:id="3"/>
+    </w:p>
+    <w:p>
+      <w:pPr>
+        <w:pStyle w:val="Heading1"/>
+      </w:pPr>
+    </w:p>
     <w:p>
       <w:pPr>
         <w:pStyle w:val="Heading1"/>
@@ -4648,15 +5349,34 @@
       <w:r>
         <w:t xml:space="preserve">Appendix </w:t>
       </w:r>
-      <w:fldSimple w:instr=" SEQ Appendix \* ARABIC ">
-        <w:r>
-          <w:rPr>
-            <w:noProof/>
-          </w:rPr>
-          <w:t>1</w:t>
-        </w:r>
-      </w:fldSimple>
+      <w:r>
+        <w:fldChar w:fldCharType="begin"/>
+      </w:r>
+      <w:r>
+        <w:instrText xml:space="preserve"> SEQ Appendix \* ARABIC </w:instrText>
+      </w:r>
+      <w:r>
+        <w:fldChar w:fldCharType="separate"/>
+      </w:r>
+      <w:r>
+        <w:rPr>
+          <w:noProof/>
+        </w:rPr>
+        <w:t>1</w:t>
+      </w:r>
+      <w:r>
+        <w:rPr>
+          <w:noProof/>
+        </w:rPr>
+        <w:fldChar w:fldCharType="end"/>
+      </w:r>
       <w:bookmarkEnd w:id="4"/>
+      <w:r>
+        <w:rPr>
+          <w:noProof/>
+        </w:rPr>
+        <w:t>- Functional Requirements</w:t>
+      </w:r>
     </w:p>
     <w:tbl>
       <w:tblPr>
@@ -4867,14 +5587,7 @@
               <w:rPr>
                 <w:rFonts w:asciiTheme="minorHAnsi" w:hAnsiTheme="minorHAnsi" w:cstheme="minorHAnsi"/>
               </w:rPr>
-              <w:t xml:space="preserve"> brackets and “ “ quotations to enter more advanced queries. This could be specified as a string, </w:t>
-            </w:r>
-            <w:r>
-              <w:rPr>
-                <w:rFonts w:asciiTheme="minorHAnsi" w:hAnsiTheme="minorHAnsi" w:cstheme="minorHAnsi"/>
-              </w:rPr>
-              <w:lastRenderedPageBreak/>
-              <w:t xml:space="preserve">but a better implementation could provide a way to build that query using the UI in the app; this could help reduce the errors in more complex queries. Further, a more advanced project could support filters for production-office, section and tag. </w:t>
+              <w:t xml:space="preserve"> brackets and “ “ quotations to enter more advanced queries. This could be specified as a string, but a better implementation could provide a way to build that query using the UI in the app; this could help reduce the errors in more complex queries. Further, a more advanced project could support filters for production-office, section and tag. </w:t>
             </w:r>
           </w:p>
         </w:tc>
@@ -4894,7 +5607,6 @@
               <w:rPr>
                 <w:rFonts w:cstheme="minorHAnsi"/>
               </w:rPr>
-              <w:lastRenderedPageBreak/>
               <w:t>FR-4</w:t>
             </w:r>
           </w:p>
@@ -5065,6 +5777,198 @@
                 <w:szCs w:val="22"/>
               </w:rPr>
               <w:t xml:space="preserve">A user can search for notes that match specific text. </w:t>
+            </w:r>
+          </w:p>
+        </w:tc>
+      </w:tr>
+    </w:tbl>
+    <w:p/>
+    <w:p>
+      <w:pPr>
+        <w:pStyle w:val="NormalWeb"/>
+        <w:ind w:left="720"/>
+        <w:rPr>
+          <w:rFonts w:ascii="Calibri" w:hAnsi="Calibri" w:cs="Calibri"/>
+          <w:sz w:val="22"/>
+          <w:szCs w:val="22"/>
+        </w:rPr>
+      </w:pPr>
+      <w:r>
+        <w:rPr>
+          <w:rFonts w:ascii="Calibri" w:hAnsi="Calibri" w:cs="Calibri"/>
+          <w:sz w:val="22"/>
+          <w:szCs w:val="22"/>
+        </w:rPr>
+        <w:t xml:space="preserve"> </w:t>
+      </w:r>
+    </w:p>
+    <w:p>
+      <w:pPr>
+        <w:pStyle w:val="NormalWeb"/>
+        <w:ind w:left="720"/>
+        <w:rPr>
+          <w:rFonts w:ascii="Calibri" w:hAnsi="Calibri" w:cs="Calibri"/>
+          <w:sz w:val="22"/>
+          <w:szCs w:val="22"/>
+        </w:rPr>
+      </w:pPr>
+    </w:p>
+    <w:p>
+      <w:pPr>
+        <w:pStyle w:val="NormalWeb"/>
+        <w:ind w:left="720"/>
+        <w:rPr>
+          <w:rFonts w:ascii="Calibri" w:hAnsi="Calibri" w:cs="Calibri"/>
+          <w:sz w:val="22"/>
+          <w:szCs w:val="22"/>
+        </w:rPr>
+      </w:pPr>
+    </w:p>
+    <w:p>
+      <w:pPr>
+        <w:pStyle w:val="Caption"/>
+        <w:keepNext/>
+      </w:pPr>
+      <w:bookmarkStart w:id="5" w:name="_Ref6168094"/>
+      <w:r>
+        <w:lastRenderedPageBreak/>
+        <w:t xml:space="preserve">Appendix </w:t>
+      </w:r>
+      <w:fldSimple w:instr=" SEQ Appendix \* ARABIC ">
+        <w:r>
+          <w:rPr>
+            <w:noProof/>
+          </w:rPr>
+          <w:t>2</w:t>
+        </w:r>
+      </w:fldSimple>
+      <w:bookmarkEnd w:id="5"/>
+      <w:r>
+        <w:t xml:space="preserve"> - Learning Objectives</w:t>
+      </w:r>
+    </w:p>
+    <w:tbl>
+      <w:tblPr>
+        <w:tblStyle w:val="TableGrid"/>
+        <w:tblW w:w="0" w:type="auto"/>
+        <w:tblLook w:val="04A0" w:firstRow="1" w:lastRow="0" w:firstColumn="1" w:lastColumn="0" w:noHBand="0" w:noVBand="1"/>
+      </w:tblPr>
+      <w:tblGrid>
+        <w:gridCol w:w="9010"/>
+      </w:tblGrid>
+      <w:tr>
+        <w:tc>
+          <w:tcPr>
+            <w:tcW w:w="9010" w:type="dxa"/>
+          </w:tcPr>
+          <w:p>
+            <w:pPr>
+              <w:pStyle w:val="NormalWeb"/>
+              <w:numPr>
+                <w:ilvl w:val="0"/>
+                <w:numId w:val="5"/>
+              </w:numPr>
+              <w:rPr>
+                <w:rFonts w:ascii="Calibri" w:hAnsi="Calibri" w:cs="Calibri"/>
+                <w:sz w:val="22"/>
+                <w:szCs w:val="22"/>
+              </w:rPr>
+            </w:pPr>
+            <w:r>
+              <w:rPr>
+                <w:rFonts w:ascii="Calibri" w:hAnsi="Calibri" w:cs="Calibri"/>
+                <w:sz w:val="22"/>
+                <w:szCs w:val="22"/>
+              </w:rPr>
+              <w:t xml:space="preserve">Learn how to develop native mobile applications and running them on an emulator or simulator. </w:t>
+            </w:r>
+          </w:p>
+          <w:p>
+            <w:pPr>
+              <w:pStyle w:val="NormalWeb"/>
+              <w:numPr>
+                <w:ilvl w:val="0"/>
+                <w:numId w:val="5"/>
+              </w:numPr>
+              <w:rPr>
+                <w:rFonts w:ascii="Calibri" w:hAnsi="Calibri" w:cs="Calibri"/>
+                <w:sz w:val="22"/>
+                <w:szCs w:val="22"/>
+              </w:rPr>
+            </w:pPr>
+            <w:r>
+              <w:rPr>
+                <w:rFonts w:ascii="Calibri" w:hAnsi="Calibri" w:cs="Calibri"/>
+                <w:sz w:val="22"/>
+                <w:szCs w:val="22"/>
+              </w:rPr>
+              <w:t xml:space="preserve">Understand and use the different choices for the top-level of a user interface and build a user interface. </w:t>
+            </w:r>
+          </w:p>
+          <w:p>
+            <w:pPr>
+              <w:pStyle w:val="NormalWeb"/>
+              <w:numPr>
+                <w:ilvl w:val="0"/>
+                <w:numId w:val="5"/>
+              </w:numPr>
+              <w:rPr>
+                <w:rFonts w:ascii="Calibri" w:hAnsi="Calibri" w:cs="Calibri"/>
+                <w:sz w:val="22"/>
+                <w:szCs w:val="22"/>
+              </w:rPr>
+            </w:pPr>
+            <w:r>
+              <w:rPr>
+                <w:rFonts w:ascii="Calibri" w:hAnsi="Calibri" w:cs="Calibri"/>
+                <w:sz w:val="22"/>
+                <w:szCs w:val="22"/>
+              </w:rPr>
+              <w:t xml:space="preserve">Learn about data storage on mobile devices using SQLite, ROOM or Core Data and how to use these in an app. </w:t>
+            </w:r>
+          </w:p>
+          <w:p>
+            <w:pPr>
+              <w:pStyle w:val="NormalWeb"/>
+              <w:numPr>
+                <w:ilvl w:val="0"/>
+                <w:numId w:val="5"/>
+              </w:numPr>
+              <w:rPr>
+                <w:rFonts w:ascii="Calibri" w:hAnsi="Calibri" w:cs="Calibri"/>
+                <w:sz w:val="22"/>
+                <w:szCs w:val="22"/>
+              </w:rPr>
+            </w:pPr>
+            <w:r>
+              <w:rPr>
+                <w:rFonts w:ascii="Calibri" w:hAnsi="Calibri" w:cs="Calibri"/>
+                <w:sz w:val="22"/>
+                <w:szCs w:val="22"/>
+              </w:rPr>
+              <w:t xml:space="preserve">Learn parts of the platform specific APIs. </w:t>
+            </w:r>
+          </w:p>
+          <w:p>
+            <w:pPr>
+              <w:pStyle w:val="NormalWeb"/>
+              <w:numPr>
+                <w:ilvl w:val="0"/>
+                <w:numId w:val="5"/>
+              </w:numPr>
+              <w:rPr>
+                <w:rFonts w:ascii="Calibri" w:hAnsi="Calibri" w:cs="Calibri"/>
+                <w:sz w:val="22"/>
+                <w:szCs w:val="22"/>
+              </w:rPr>
+            </w:pPr>
+            <w:r>
+              <w:rPr>
+                <w:rFonts w:ascii="Calibri" w:hAnsi="Calibri" w:cs="Calibri"/>
+                <w:sz w:val="22"/>
+                <w:szCs w:val="22"/>
+              </w:rPr>
+              <w:t>Link the app to an API via the network.</w:t>
             </w:r>
           </w:p>
         </w:tc>
@@ -5281,11 +6185,332 @@
       </w:pPr>
     </w:lvl>
   </w:abstractNum>
+  <w:abstractNum w:abstractNumId="2" w15:restartNumberingAfterBreak="0">
+    <w:nsid w:val="38AC604E"/>
+    <w:multiLevelType w:val="multilevel"/>
+    <w:tmpl w:val="A33012CA"/>
+    <w:lvl w:ilvl="0">
+      <w:start w:val="1"/>
+      <w:numFmt w:val="decimal"/>
+      <w:lvlText w:val="%1."/>
+      <w:lvlJc w:val="left"/>
+      <w:pPr>
+        <w:tabs>
+          <w:tab w:val="num" w:pos="720"/>
+        </w:tabs>
+        <w:ind w:left="720" w:hanging="360"/>
+      </w:pPr>
+    </w:lvl>
+    <w:lvl w:ilvl="1" w:tentative="1">
+      <w:start w:val="1"/>
+      <w:numFmt w:val="decimal"/>
+      <w:lvlText w:val="%2."/>
+      <w:lvlJc w:val="left"/>
+      <w:pPr>
+        <w:tabs>
+          <w:tab w:val="num" w:pos="1440"/>
+        </w:tabs>
+        <w:ind w:left="1440" w:hanging="360"/>
+      </w:pPr>
+    </w:lvl>
+    <w:lvl w:ilvl="2" w:tentative="1">
+      <w:start w:val="1"/>
+      <w:numFmt w:val="decimal"/>
+      <w:lvlText w:val="%3."/>
+      <w:lvlJc w:val="left"/>
+      <w:pPr>
+        <w:tabs>
+          <w:tab w:val="num" w:pos="2160"/>
+        </w:tabs>
+        <w:ind w:left="2160" w:hanging="360"/>
+      </w:pPr>
+    </w:lvl>
+    <w:lvl w:ilvl="3" w:tentative="1">
+      <w:start w:val="1"/>
+      <w:numFmt w:val="decimal"/>
+      <w:lvlText w:val="%4."/>
+      <w:lvlJc w:val="left"/>
+      <w:pPr>
+        <w:tabs>
+          <w:tab w:val="num" w:pos="2880"/>
+        </w:tabs>
+        <w:ind w:left="2880" w:hanging="360"/>
+      </w:pPr>
+    </w:lvl>
+    <w:lvl w:ilvl="4" w:tentative="1">
+      <w:start w:val="1"/>
+      <w:numFmt w:val="decimal"/>
+      <w:lvlText w:val="%5."/>
+      <w:lvlJc w:val="left"/>
+      <w:pPr>
+        <w:tabs>
+          <w:tab w:val="num" w:pos="3600"/>
+        </w:tabs>
+        <w:ind w:left="3600" w:hanging="360"/>
+      </w:pPr>
+    </w:lvl>
+    <w:lvl w:ilvl="5" w:tentative="1">
+      <w:start w:val="1"/>
+      <w:numFmt w:val="decimal"/>
+      <w:lvlText w:val="%6."/>
+      <w:lvlJc w:val="left"/>
+      <w:pPr>
+        <w:tabs>
+          <w:tab w:val="num" w:pos="4320"/>
+        </w:tabs>
+        <w:ind w:left="4320" w:hanging="360"/>
+      </w:pPr>
+    </w:lvl>
+    <w:lvl w:ilvl="6" w:tentative="1">
+      <w:start w:val="1"/>
+      <w:numFmt w:val="decimal"/>
+      <w:lvlText w:val="%7."/>
+      <w:lvlJc w:val="left"/>
+      <w:pPr>
+        <w:tabs>
+          <w:tab w:val="num" w:pos="5040"/>
+        </w:tabs>
+        <w:ind w:left="5040" w:hanging="360"/>
+      </w:pPr>
+    </w:lvl>
+    <w:lvl w:ilvl="7" w:tentative="1">
+      <w:start w:val="1"/>
+      <w:numFmt w:val="decimal"/>
+      <w:lvlText w:val="%8."/>
+      <w:lvlJc w:val="left"/>
+      <w:pPr>
+        <w:tabs>
+          <w:tab w:val="num" w:pos="5760"/>
+        </w:tabs>
+        <w:ind w:left="5760" w:hanging="360"/>
+      </w:pPr>
+    </w:lvl>
+    <w:lvl w:ilvl="8" w:tentative="1">
+      <w:start w:val="1"/>
+      <w:numFmt w:val="decimal"/>
+      <w:lvlText w:val="%9."/>
+      <w:lvlJc w:val="left"/>
+      <w:pPr>
+        <w:tabs>
+          <w:tab w:val="num" w:pos="6480"/>
+        </w:tabs>
+        <w:ind w:left="6480" w:hanging="360"/>
+      </w:pPr>
+    </w:lvl>
+  </w:abstractNum>
+  <w:abstractNum w:abstractNumId="3" w15:restartNumberingAfterBreak="0">
+    <w:nsid w:val="42492A70"/>
+    <w:multiLevelType w:val="hybridMultilevel"/>
+    <w:tmpl w:val="76B6AC68"/>
+    <w:lvl w:ilvl="0" w:tplc="0409000F">
+      <w:start w:val="1"/>
+      <w:numFmt w:val="decimal"/>
+      <w:lvlText w:val="%1."/>
+      <w:lvlJc w:val="left"/>
+      <w:pPr>
+        <w:ind w:left="720" w:hanging="360"/>
+      </w:pPr>
+    </w:lvl>
+    <w:lvl w:ilvl="1" w:tplc="04090019" w:tentative="1">
+      <w:start w:val="1"/>
+      <w:numFmt w:val="lowerLetter"/>
+      <w:lvlText w:val="%2."/>
+      <w:lvlJc w:val="left"/>
+      <w:pPr>
+        <w:ind w:left="1440" w:hanging="360"/>
+      </w:pPr>
+    </w:lvl>
+    <w:lvl w:ilvl="2" w:tplc="0409001B" w:tentative="1">
+      <w:start w:val="1"/>
+      <w:numFmt w:val="lowerRoman"/>
+      <w:lvlText w:val="%3."/>
+      <w:lvlJc w:val="right"/>
+      <w:pPr>
+        <w:ind w:left="2160" w:hanging="180"/>
+      </w:pPr>
+    </w:lvl>
+    <w:lvl w:ilvl="3" w:tplc="0409000F" w:tentative="1">
+      <w:start w:val="1"/>
+      <w:numFmt w:val="decimal"/>
+      <w:lvlText w:val="%4."/>
+      <w:lvlJc w:val="left"/>
+      <w:pPr>
+        <w:ind w:left="2880" w:hanging="360"/>
+      </w:pPr>
+    </w:lvl>
+    <w:lvl w:ilvl="4" w:tplc="04090019" w:tentative="1">
+      <w:start w:val="1"/>
+      <w:numFmt w:val="lowerLetter"/>
+      <w:lvlText w:val="%5."/>
+      <w:lvlJc w:val="left"/>
+      <w:pPr>
+        <w:ind w:left="3600" w:hanging="360"/>
+      </w:pPr>
+    </w:lvl>
+    <w:lvl w:ilvl="5" w:tplc="0409001B" w:tentative="1">
+      <w:start w:val="1"/>
+      <w:numFmt w:val="lowerRoman"/>
+      <w:lvlText w:val="%6."/>
+      <w:lvlJc w:val="right"/>
+      <w:pPr>
+        <w:ind w:left="4320" w:hanging="180"/>
+      </w:pPr>
+    </w:lvl>
+    <w:lvl w:ilvl="6" w:tplc="0409000F" w:tentative="1">
+      <w:start w:val="1"/>
+      <w:numFmt w:val="decimal"/>
+      <w:lvlText w:val="%7."/>
+      <w:lvlJc w:val="left"/>
+      <w:pPr>
+        <w:ind w:left="5040" w:hanging="360"/>
+      </w:pPr>
+    </w:lvl>
+    <w:lvl w:ilvl="7" w:tplc="04090019" w:tentative="1">
+      <w:start w:val="1"/>
+      <w:numFmt w:val="lowerLetter"/>
+      <w:lvlText w:val="%8."/>
+      <w:lvlJc w:val="left"/>
+      <w:pPr>
+        <w:ind w:left="5760" w:hanging="360"/>
+      </w:pPr>
+    </w:lvl>
+    <w:lvl w:ilvl="8" w:tplc="0409001B" w:tentative="1">
+      <w:start w:val="1"/>
+      <w:numFmt w:val="lowerRoman"/>
+      <w:lvlText w:val="%9."/>
+      <w:lvlJc w:val="right"/>
+      <w:pPr>
+        <w:ind w:left="6480" w:hanging="180"/>
+      </w:pPr>
+    </w:lvl>
+  </w:abstractNum>
+  <w:abstractNum w:abstractNumId="4" w15:restartNumberingAfterBreak="0">
+    <w:nsid w:val="654313F3"/>
+    <w:multiLevelType w:val="multilevel"/>
+    <w:tmpl w:val="A33012CA"/>
+    <w:lvl w:ilvl="0">
+      <w:start w:val="1"/>
+      <w:numFmt w:val="decimal"/>
+      <w:lvlText w:val="%1."/>
+      <w:lvlJc w:val="left"/>
+      <w:pPr>
+        <w:tabs>
+          <w:tab w:val="num" w:pos="720"/>
+        </w:tabs>
+        <w:ind w:left="720" w:hanging="360"/>
+      </w:pPr>
+    </w:lvl>
+    <w:lvl w:ilvl="1" w:tentative="1">
+      <w:start w:val="1"/>
+      <w:numFmt w:val="decimal"/>
+      <w:lvlText w:val="%2."/>
+      <w:lvlJc w:val="left"/>
+      <w:pPr>
+        <w:tabs>
+          <w:tab w:val="num" w:pos="1440"/>
+        </w:tabs>
+        <w:ind w:left="1440" w:hanging="360"/>
+      </w:pPr>
+    </w:lvl>
+    <w:lvl w:ilvl="2" w:tentative="1">
+      <w:start w:val="1"/>
+      <w:numFmt w:val="decimal"/>
+      <w:lvlText w:val="%3."/>
+      <w:lvlJc w:val="left"/>
+      <w:pPr>
+        <w:tabs>
+          <w:tab w:val="num" w:pos="2160"/>
+        </w:tabs>
+        <w:ind w:left="2160" w:hanging="360"/>
+      </w:pPr>
+    </w:lvl>
+    <w:lvl w:ilvl="3" w:tentative="1">
+      <w:start w:val="1"/>
+      <w:numFmt w:val="decimal"/>
+      <w:lvlText w:val="%4."/>
+      <w:lvlJc w:val="left"/>
+      <w:pPr>
+        <w:tabs>
+          <w:tab w:val="num" w:pos="2880"/>
+        </w:tabs>
+        <w:ind w:left="2880" w:hanging="360"/>
+      </w:pPr>
+    </w:lvl>
+    <w:lvl w:ilvl="4" w:tentative="1">
+      <w:start w:val="1"/>
+      <w:numFmt w:val="decimal"/>
+      <w:lvlText w:val="%5."/>
+      <w:lvlJc w:val="left"/>
+      <w:pPr>
+        <w:tabs>
+          <w:tab w:val="num" w:pos="3600"/>
+        </w:tabs>
+        <w:ind w:left="3600" w:hanging="360"/>
+      </w:pPr>
+    </w:lvl>
+    <w:lvl w:ilvl="5" w:tentative="1">
+      <w:start w:val="1"/>
+      <w:numFmt w:val="decimal"/>
+      <w:lvlText w:val="%6."/>
+      <w:lvlJc w:val="left"/>
+      <w:pPr>
+        <w:tabs>
+          <w:tab w:val="num" w:pos="4320"/>
+        </w:tabs>
+        <w:ind w:left="4320" w:hanging="360"/>
+      </w:pPr>
+    </w:lvl>
+    <w:lvl w:ilvl="6" w:tentative="1">
+      <w:start w:val="1"/>
+      <w:numFmt w:val="decimal"/>
+      <w:lvlText w:val="%7."/>
+      <w:lvlJc w:val="left"/>
+      <w:pPr>
+        <w:tabs>
+          <w:tab w:val="num" w:pos="5040"/>
+        </w:tabs>
+        <w:ind w:left="5040" w:hanging="360"/>
+      </w:pPr>
+    </w:lvl>
+    <w:lvl w:ilvl="7" w:tentative="1">
+      <w:start w:val="1"/>
+      <w:numFmt w:val="decimal"/>
+      <w:lvlText w:val="%8."/>
+      <w:lvlJc w:val="left"/>
+      <w:pPr>
+        <w:tabs>
+          <w:tab w:val="num" w:pos="5760"/>
+        </w:tabs>
+        <w:ind w:left="5760" w:hanging="360"/>
+      </w:pPr>
+    </w:lvl>
+    <w:lvl w:ilvl="8" w:tentative="1">
+      <w:start w:val="1"/>
+      <w:numFmt w:val="decimal"/>
+      <w:lvlText w:val="%9."/>
+      <w:lvlJc w:val="left"/>
+      <w:pPr>
+        <w:tabs>
+          <w:tab w:val="num" w:pos="6480"/>
+        </w:tabs>
+        <w:ind w:left="6480" w:hanging="360"/>
+      </w:pPr>
+    </w:lvl>
+  </w:abstractNum>
   <w:num w:numId="1">
     <w:abstractNumId w:val="0"/>
   </w:num>
   <w:num w:numId="2">
     <w:abstractNumId w:val="1"/>
+  </w:num>
+  <w:num w:numId="3">
+    <w:abstractNumId w:val="3"/>
+  </w:num>
+  <w:num w:numId="4">
+    <w:abstractNumId w:val="2"/>
+  </w:num>
+  <w:num w:numId="5">
+    <w:abstractNumId w:val="4"/>
   </w:num>
 </w:numbering>
 </file>
@@ -6184,7 +7409,7 @@
 </file>
 
 <file path=customXml/itemProps1.xml><?xml version="1.0" encoding="utf-8"?>
-<ds:datastoreItem xmlns:ds="http://schemas.openxmlformats.org/officeDocument/2006/customXml" ds:itemID="{C687D236-85FF-7E4E-A058-45BF5A53D3EC}">
+<ds:datastoreItem xmlns:ds="http://schemas.openxmlformats.org/officeDocument/2006/customXml" ds:itemID="{49BE1029-F5AA-BB4C-AE65-F6BB1F2EF291}">
   <ds:schemaRefs>
     <ds:schemaRef ds:uri="http://schemas.openxmlformats.org/officeDocument/2006/bibliography"/>
   </ds:schemaRefs>

</xml_diff>